<commit_message>
Adding Bench text sample.
</commit_message>
<xml_diff>
--- a/src/test/resources/Ethiopic-Transliteration-Tests.docx
+++ b/src/test/resources/Ethiopic-Transliteration-Tests.docx
@@ -9169,7 +9169,6 @@
                 <w:szCs w:val="22"/>
               </w:rPr>
             </w:pPr>
-            <w:bookmarkStart w:id="0" w:name="_GoBack" w:colFirst="8" w:colLast="12"/>
             <w:r>
               <w:rPr>
                 <w:rFonts w:ascii="Abyssinica SIL" w:hAnsi="Abyssinica SIL" w:cs="Abyssinica SIL"/>
@@ -9617,7 +9616,6 @@
           </w:p>
         </w:tc>
       </w:tr>
-      <w:bookmarkEnd w:id="0"/>
       <w:tr>
         <w:trPr>
           <w:trHeight w:hRule="exact" w:val="259"/>
@@ -18401,8 +18399,8 @@
                 <w:szCs w:val="22"/>
               </w:rPr>
             </w:pPr>
-            <w:bookmarkStart w:id="1" w:name="OLE_LINK1"/>
-            <w:bookmarkStart w:id="2" w:name="OLE_LINK2"/>
+            <w:bookmarkStart w:id="0" w:name="OLE_LINK1"/>
+            <w:bookmarkStart w:id="1" w:name="OLE_LINK2"/>
             <w:r>
               <w:rPr>
                 <w:rFonts w:ascii="Abyssinica SIL" w:hAnsi="Abyssinica SIL" w:cs="Abyssinica SIL"/>
@@ -18411,8 +18409,8 @@
               </w:rPr>
               <w:t>ᎊ</w:t>
             </w:r>
+            <w:bookmarkEnd w:id="0"/>
             <w:bookmarkEnd w:id="1"/>
-            <w:bookmarkEnd w:id="2"/>
           </w:p>
         </w:tc>
         <w:tc>
@@ -20456,10 +20454,12 @@
     </w:p>
     <w:p>
       <w:pPr>
+        <w:jc w:val="both"/>
         <w:rPr>
           <w:rFonts w:ascii="Abyssinica SIL" w:hAnsi="Abyssinica SIL" w:cs="Abyssinica SIL"/>
         </w:rPr>
       </w:pPr>
+      <w:bookmarkStart w:id="2" w:name="_GoBack"/>
       <w:r>
         <w:rPr>
           <w:rFonts w:ascii="Abyssinica SIL" w:hAnsi="Abyssinica SIL" w:cs="Abyssinica SIL"/>
@@ -23171,6 +23171,7 @@
         <w:t>።</w:t>
       </w:r>
     </w:p>
+    <w:bookmarkEnd w:id="2"/>
     <w:p>
       <w:pPr>
         <w:rPr>
@@ -23192,9 +23193,7 @@
           <w:u w:val="single"/>
         </w:rPr>
       </w:pPr>
-    </w:p>
-    <w:p>
-      <w:pPr>
+      <w:r>
         <w:rPr>
           <w:rFonts w:ascii="Arial" w:hAnsi="Arial" w:cs="Arial"/>
           <w:b/>
@@ -23202,8 +23201,1385 @@
           <w:szCs w:val="27"/>
           <w:u w:val="single"/>
         </w:rPr>
+        <w:t>Bench</w:t>
+      </w:r>
+    </w:p>
+    <w:p>
+      <w:pPr>
+        <w:jc w:val="both"/>
+        <w:rPr>
+          <w:rFonts w:ascii="Abyssinica SIL" w:hAnsi="Abyssinica SIL" w:cs="Abyssinica SIL"/>
+        </w:rPr>
       </w:pPr>
       <w:r>
+        <w:rPr>
+          <w:rFonts w:ascii="Abyssinica SIL" w:hAnsi="Abyssinica SIL" w:cs="Abyssinica SIL"/>
+        </w:rPr>
+        <w:t>ሀ</w:t>
+      </w:r>
+      <w:r>
+        <w:rPr>
+          <w:rFonts w:ascii="Abyssinica SIL" w:hAnsi="Abyssinica SIL" w:cs="Abyssinica SIL"/>
+        </w:rPr>
+        <w:t>ⶥ</w:t>
+      </w:r>
+      <w:r>
+        <w:rPr>
+          <w:rFonts w:ascii="Abyssinica SIL" w:hAnsi="Abyssinica SIL" w:cs="Abyssinica SIL"/>
+        </w:rPr>
+        <w:t xml:space="preserve"> </w:t>
+      </w:r>
+      <w:proofErr w:type="spellStart"/>
+      <w:r>
+        <w:rPr>
+          <w:rFonts w:ascii="Abyssinica SIL" w:hAnsi="Abyssinica SIL" w:cs="Abyssinica SIL"/>
+        </w:rPr>
+        <w:t>ካሲ</w:t>
+      </w:r>
+      <w:proofErr w:type="spellEnd"/>
+      <w:r>
+        <w:rPr>
+          <w:rFonts w:ascii="Abyssinica SIL" w:hAnsi="Abyssinica SIL" w:cs="Abyssinica SIL"/>
+        </w:rPr>
+        <w:t xml:space="preserve"> ዎ </w:t>
+      </w:r>
+      <w:proofErr w:type="spellStart"/>
+      <w:r>
+        <w:rPr>
+          <w:rFonts w:ascii="Abyssinica SIL" w:hAnsi="Abyssinica SIL" w:cs="Abyssinica SIL"/>
+        </w:rPr>
+        <w:t>ኬሕትናስንዶ</w:t>
+      </w:r>
+      <w:proofErr w:type="spellEnd"/>
+      <w:r>
+        <w:rPr>
+          <w:rFonts w:ascii="Abyssinica SIL" w:hAnsi="Abyssinica SIL" w:cs="Abyssinica SIL"/>
+        </w:rPr>
+        <w:t xml:space="preserve">! ታ </w:t>
+      </w:r>
+      <w:proofErr w:type="spellStart"/>
+      <w:r>
+        <w:rPr>
+          <w:rFonts w:ascii="Abyssinica SIL" w:hAnsi="Abyssinica SIL" w:cs="Abyssinica SIL"/>
+        </w:rPr>
+        <w:t>ሀይጣ</w:t>
+      </w:r>
+      <w:proofErr w:type="spellEnd"/>
+      <w:r>
+        <w:rPr>
+          <w:rFonts w:ascii="Abyssinica SIL" w:hAnsi="Abyssinica SIL" w:cs="Abyssinica SIL"/>
+        </w:rPr>
+        <w:t xml:space="preserve"> </w:t>
+      </w:r>
+      <w:proofErr w:type="spellStart"/>
+      <w:r>
+        <w:rPr>
+          <w:rFonts w:ascii="Abyssinica SIL" w:hAnsi="Abyssinica SIL" w:cs="Abyssinica SIL"/>
+        </w:rPr>
+        <w:t>ይስኩ</w:t>
+      </w:r>
+      <w:r>
+        <w:rPr>
+          <w:rFonts w:ascii="Abyssinica SIL" w:hAnsi="Abyssinica SIL" w:cs="Abyssinica SIL"/>
+        </w:rPr>
+        <w:t>ⶢ</w:t>
+      </w:r>
+      <w:r>
+        <w:rPr>
+          <w:rFonts w:ascii="Abyssinica SIL" w:hAnsi="Abyssinica SIL" w:cs="Abyssinica SIL"/>
+        </w:rPr>
+        <w:t>ስ</w:t>
+      </w:r>
+      <w:proofErr w:type="spellEnd"/>
+      <w:r>
+        <w:rPr>
+          <w:rFonts w:ascii="Abyssinica SIL" w:hAnsi="Abyssinica SIL" w:cs="Abyssinica SIL"/>
+        </w:rPr>
+        <w:t xml:space="preserve"> </w:t>
+      </w:r>
+      <w:proofErr w:type="spellStart"/>
+      <w:r>
+        <w:rPr>
+          <w:rFonts w:ascii="Abyssinica SIL" w:hAnsi="Abyssinica SIL" w:cs="Abyssinica SIL"/>
+        </w:rPr>
+        <w:t>ሲስንዴ</w:t>
+      </w:r>
+      <w:proofErr w:type="spellEnd"/>
+      <w:r>
+        <w:rPr>
+          <w:rFonts w:ascii="Abyssinica SIL" w:hAnsi="Abyssinica SIL" w:cs="Abyssinica SIL"/>
+        </w:rPr>
+        <w:t xml:space="preserve">። </w:t>
+      </w:r>
+      <w:proofErr w:type="spellStart"/>
+      <w:r>
+        <w:rPr>
+          <w:rFonts w:ascii="Abyssinica SIL" w:hAnsi="Abyssinica SIL" w:cs="Abyssinica SIL"/>
+        </w:rPr>
+        <w:t>ይንታይቅን</w:t>
+      </w:r>
+      <w:proofErr w:type="spellEnd"/>
+      <w:r>
+        <w:rPr>
+          <w:rFonts w:ascii="Abyssinica SIL" w:hAnsi="Abyssinica SIL" w:cs="Abyssinica SIL"/>
+        </w:rPr>
+        <w:t xml:space="preserve"> </w:t>
+      </w:r>
+      <w:proofErr w:type="spellStart"/>
+      <w:r>
+        <w:rPr>
+          <w:rFonts w:ascii="Abyssinica SIL" w:hAnsi="Abyssinica SIL" w:cs="Abyssinica SIL"/>
+        </w:rPr>
+        <w:t>ዴብም</w:t>
+      </w:r>
+      <w:proofErr w:type="spellEnd"/>
+      <w:r>
+        <w:rPr>
+          <w:rFonts w:ascii="Abyssinica SIL" w:hAnsi="Abyssinica SIL" w:cs="Abyssinica SIL"/>
+        </w:rPr>
+        <w:t xml:space="preserve"> </w:t>
+      </w:r>
+      <w:proofErr w:type="spellStart"/>
+      <w:r>
+        <w:rPr>
+          <w:rFonts w:ascii="Abyssinica SIL" w:hAnsi="Abyssinica SIL" w:cs="Abyssinica SIL"/>
+        </w:rPr>
+        <w:t>አትንሱ</w:t>
+      </w:r>
+      <w:proofErr w:type="spellEnd"/>
+      <w:r>
+        <w:rPr>
+          <w:rFonts w:ascii="Abyssinica SIL" w:hAnsi="Abyssinica SIL" w:cs="Abyssinica SIL"/>
+        </w:rPr>
+        <w:t>ⶥ</w:t>
+      </w:r>
+      <w:r>
+        <w:rPr>
+          <w:rFonts w:ascii="Abyssinica SIL" w:hAnsi="Abyssinica SIL" w:cs="Abyssinica SIL"/>
+        </w:rPr>
+        <w:t xml:space="preserve"> </w:t>
+      </w:r>
+      <w:proofErr w:type="spellStart"/>
+      <w:r>
+        <w:rPr>
+          <w:rFonts w:ascii="Abyssinica SIL" w:hAnsi="Abyssinica SIL" w:cs="Abyssinica SIL"/>
+        </w:rPr>
+        <w:t>ኤርስታርጉ</w:t>
+      </w:r>
+      <w:proofErr w:type="spellEnd"/>
+      <w:r>
+        <w:rPr>
+          <w:rFonts w:ascii="Abyssinica SIL" w:hAnsi="Abyssinica SIL" w:cs="Abyssinica SIL"/>
+        </w:rPr>
+        <w:t xml:space="preserve">ⶥ </w:t>
+      </w:r>
+      <w:proofErr w:type="spellStart"/>
+      <w:r>
+        <w:rPr>
+          <w:rFonts w:ascii="Abyssinica SIL" w:hAnsi="Abyssinica SIL" w:cs="Abyssinica SIL"/>
+        </w:rPr>
+        <w:t>ኢራቴሽን</w:t>
+      </w:r>
+      <w:proofErr w:type="spellEnd"/>
+      <w:r>
+        <w:rPr>
+          <w:rFonts w:ascii="Abyssinica SIL" w:hAnsi="Abyssinica SIL" w:cs="Abyssinica SIL"/>
+        </w:rPr>
+        <w:t xml:space="preserve"> </w:t>
+      </w:r>
+      <w:proofErr w:type="spellStart"/>
+      <w:r>
+        <w:rPr>
+          <w:rFonts w:ascii="Abyssinica SIL" w:hAnsi="Abyssinica SIL" w:cs="Abyssinica SIL"/>
+        </w:rPr>
+        <w:t>ኬኢ</w:t>
+      </w:r>
+      <w:proofErr w:type="spellEnd"/>
+      <w:r>
+        <w:rPr>
+          <w:rFonts w:ascii="Abyssinica SIL" w:hAnsi="Abyssinica SIL" w:cs="Abyssinica SIL"/>
+        </w:rPr>
+        <w:t xml:space="preserve"> </w:t>
+      </w:r>
+      <w:proofErr w:type="spellStart"/>
+      <w:r>
+        <w:rPr>
+          <w:rFonts w:ascii="Abyssinica SIL" w:hAnsi="Abyssinica SIL" w:cs="Abyssinica SIL"/>
+        </w:rPr>
+        <w:t>ይስቲ</w:t>
+      </w:r>
+      <w:proofErr w:type="spellEnd"/>
+      <w:r>
+        <w:rPr>
+          <w:rFonts w:ascii="Abyssinica SIL" w:hAnsi="Abyssinica SIL" w:cs="Abyssinica SIL"/>
+        </w:rPr>
+        <w:t xml:space="preserve"> </w:t>
+      </w:r>
+      <w:proofErr w:type="spellStart"/>
+      <w:r>
+        <w:rPr>
+          <w:rFonts w:ascii="Abyssinica SIL" w:hAnsi="Abyssinica SIL" w:cs="Abyssinica SIL"/>
+        </w:rPr>
+        <w:t>ዬፕምዴ</w:t>
+      </w:r>
+      <w:proofErr w:type="spellEnd"/>
+      <w:r>
+        <w:rPr>
+          <w:rFonts w:ascii="Abyssinica SIL" w:hAnsi="Abyssinica SIL" w:cs="Abyssinica SIL"/>
+        </w:rPr>
+        <w:t xml:space="preserve">። </w:t>
+      </w:r>
+      <w:proofErr w:type="spellStart"/>
+      <w:r>
+        <w:rPr>
+          <w:rFonts w:ascii="Abyssinica SIL" w:hAnsi="Abyssinica SIL" w:cs="Abyssinica SIL"/>
+        </w:rPr>
+        <w:t>ይንታይቅን</w:t>
+      </w:r>
+      <w:proofErr w:type="spellEnd"/>
+      <w:r>
+        <w:rPr>
+          <w:rFonts w:ascii="Abyssinica SIL" w:hAnsi="Abyssinica SIL" w:cs="Abyssinica SIL"/>
+        </w:rPr>
+        <w:t xml:space="preserve"> </w:t>
+      </w:r>
+      <w:proofErr w:type="spellStart"/>
+      <w:r>
+        <w:rPr>
+          <w:rFonts w:ascii="Abyssinica SIL" w:hAnsi="Abyssinica SIL" w:cs="Abyssinica SIL"/>
+        </w:rPr>
+        <w:t>ኬሕቲ</w:t>
+      </w:r>
+      <w:proofErr w:type="spellEnd"/>
+      <w:r>
+        <w:rPr>
+          <w:rFonts w:ascii="Abyssinica SIL" w:hAnsi="Abyssinica SIL" w:cs="Abyssinica SIL"/>
+        </w:rPr>
+        <w:t xml:space="preserve"> </w:t>
+      </w:r>
+      <w:proofErr w:type="spellStart"/>
+      <w:r>
+        <w:rPr>
+          <w:rFonts w:ascii="Abyssinica SIL" w:hAnsi="Abyssinica SIL" w:cs="Abyssinica SIL"/>
+        </w:rPr>
+        <w:t>ካንግ</w:t>
+      </w:r>
+      <w:proofErr w:type="spellEnd"/>
+      <w:r>
+        <w:rPr>
+          <w:rFonts w:ascii="Abyssinica SIL" w:hAnsi="Abyssinica SIL" w:cs="Abyssinica SIL"/>
+        </w:rPr>
+        <w:t xml:space="preserve"> </w:t>
+      </w:r>
+      <w:proofErr w:type="spellStart"/>
+      <w:r>
+        <w:rPr>
+          <w:rFonts w:ascii="Abyssinica SIL" w:hAnsi="Abyssinica SIL" w:cs="Abyssinica SIL"/>
+        </w:rPr>
+        <w:t>ስያፒ</w:t>
+      </w:r>
+      <w:proofErr w:type="spellEnd"/>
+      <w:r>
+        <w:rPr>
+          <w:rFonts w:ascii="Abyssinica SIL" w:hAnsi="Abyssinica SIL" w:cs="Abyssinica SIL"/>
+        </w:rPr>
+        <w:t xml:space="preserve"> </w:t>
+      </w:r>
+      <w:proofErr w:type="spellStart"/>
+      <w:r>
+        <w:rPr>
+          <w:rFonts w:ascii="Abyssinica SIL" w:hAnsi="Abyssinica SIL" w:cs="Abyssinica SIL"/>
+        </w:rPr>
+        <w:t>ውርን</w:t>
+      </w:r>
+      <w:proofErr w:type="spellEnd"/>
+      <w:r>
+        <w:rPr>
+          <w:rFonts w:ascii="Abyssinica SIL" w:hAnsi="Abyssinica SIL" w:cs="Abyssinica SIL"/>
+        </w:rPr>
+        <w:t xml:space="preserve"> </w:t>
+      </w:r>
+      <w:proofErr w:type="spellStart"/>
+      <w:r>
+        <w:rPr>
+          <w:rFonts w:ascii="Abyssinica SIL" w:hAnsi="Abyssinica SIL" w:cs="Abyssinica SIL"/>
+        </w:rPr>
+        <w:t>ይንት</w:t>
+      </w:r>
+      <w:proofErr w:type="spellEnd"/>
+      <w:r>
+        <w:rPr>
+          <w:rFonts w:ascii="Abyssinica SIL" w:hAnsi="Abyssinica SIL" w:cs="Abyssinica SIL"/>
+        </w:rPr>
+        <w:t xml:space="preserve"> </w:t>
+      </w:r>
+      <w:proofErr w:type="spellStart"/>
+      <w:r>
+        <w:rPr>
+          <w:rFonts w:ascii="Abyssinica SIL" w:hAnsi="Abyssinica SIL" w:cs="Abyssinica SIL"/>
+        </w:rPr>
+        <w:t>ሲማሪንድ</w:t>
+      </w:r>
+      <w:proofErr w:type="spellEnd"/>
+      <w:r>
+        <w:rPr>
+          <w:rFonts w:ascii="Abyssinica SIL" w:hAnsi="Abyssinica SIL" w:cs="Abyssinica SIL"/>
+        </w:rPr>
+        <w:t xml:space="preserve"> </w:t>
+      </w:r>
+      <w:proofErr w:type="spellStart"/>
+      <w:r>
+        <w:rPr>
+          <w:rFonts w:ascii="Abyssinica SIL" w:hAnsi="Abyssinica SIL" w:cs="Abyssinica SIL"/>
+        </w:rPr>
+        <w:t>ቁንቁናም</w:t>
+      </w:r>
+      <w:proofErr w:type="spellEnd"/>
+      <w:r>
+        <w:rPr>
+          <w:rFonts w:ascii="Abyssinica SIL" w:hAnsi="Abyssinica SIL" w:cs="Abyssinica SIL"/>
+        </w:rPr>
+        <w:t xml:space="preserve"> </w:t>
+      </w:r>
+      <w:proofErr w:type="spellStart"/>
+      <w:r>
+        <w:rPr>
+          <w:rFonts w:ascii="Abyssinica SIL" w:hAnsi="Abyssinica SIL" w:cs="Abyssinica SIL"/>
+        </w:rPr>
+        <w:t>ሙስታንቁዌ</w:t>
+      </w:r>
+      <w:proofErr w:type="spellEnd"/>
+      <w:r>
+        <w:rPr>
+          <w:rFonts w:ascii="Abyssinica SIL" w:hAnsi="Abyssinica SIL" w:cs="Abyssinica SIL"/>
+        </w:rPr>
+        <w:t xml:space="preserve">። </w:t>
+      </w:r>
+      <w:proofErr w:type="spellStart"/>
+      <w:r>
+        <w:rPr>
+          <w:rFonts w:ascii="Abyssinica SIL" w:hAnsi="Abyssinica SIL" w:cs="Abyssinica SIL"/>
+        </w:rPr>
+        <w:t>ይንታጋ</w:t>
+      </w:r>
+      <w:proofErr w:type="spellEnd"/>
+      <w:r>
+        <w:rPr>
+          <w:rFonts w:ascii="Abyssinica SIL" w:hAnsi="Abyssinica SIL" w:cs="Abyssinica SIL"/>
+        </w:rPr>
+        <w:t xml:space="preserve"> </w:t>
+      </w:r>
+      <w:proofErr w:type="spellStart"/>
+      <w:r>
+        <w:rPr>
+          <w:rFonts w:ascii="Abyssinica SIL" w:hAnsi="Abyssinica SIL" w:cs="Abyssinica SIL"/>
+        </w:rPr>
+        <w:t>አንሣ</w:t>
+      </w:r>
+      <w:proofErr w:type="spellEnd"/>
+      <w:r>
+        <w:rPr>
+          <w:rFonts w:ascii="Abyssinica SIL" w:hAnsi="Abyssinica SIL" w:cs="Abyssinica SIL"/>
+        </w:rPr>
+        <w:t xml:space="preserve">፥ </w:t>
+      </w:r>
+      <w:proofErr w:type="spellStart"/>
+      <w:r>
+        <w:rPr>
+          <w:rFonts w:ascii="Abyssinica SIL" w:hAnsi="Abyssinica SIL" w:cs="Abyssinica SIL"/>
+        </w:rPr>
+        <w:t>አንሥ</w:t>
+      </w:r>
+      <w:proofErr w:type="spellEnd"/>
+      <w:r>
+        <w:rPr>
+          <w:rFonts w:ascii="Abyssinica SIL" w:hAnsi="Abyssinica SIL" w:cs="Abyssinica SIL"/>
+        </w:rPr>
+        <w:t xml:space="preserve"> </w:t>
+      </w:r>
+      <w:proofErr w:type="spellStart"/>
+      <w:r>
+        <w:rPr>
+          <w:rFonts w:ascii="Abyssinica SIL" w:hAnsi="Abyssinica SIL" w:cs="Abyssinica SIL"/>
+        </w:rPr>
+        <w:t>ሀርኩ</w:t>
+      </w:r>
+      <w:proofErr w:type="spellEnd"/>
+      <w:r>
+        <w:rPr>
+          <w:rFonts w:ascii="Abyssinica SIL" w:hAnsi="Abyssinica SIL" w:cs="Abyssinica SIL"/>
+        </w:rPr>
+        <w:t>ⶥ</w:t>
+      </w:r>
+      <w:r>
+        <w:rPr>
+          <w:rFonts w:ascii="Abyssinica SIL" w:hAnsi="Abyssinica SIL" w:cs="Abyssinica SIL"/>
+        </w:rPr>
+        <w:t xml:space="preserve"> </w:t>
+      </w:r>
+      <w:proofErr w:type="spellStart"/>
+      <w:r>
+        <w:rPr>
+          <w:rFonts w:ascii="Abyssinica SIL" w:hAnsi="Abyssinica SIL" w:cs="Abyssinica SIL"/>
+        </w:rPr>
+        <w:t>ኤንዲንድ</w:t>
+      </w:r>
+      <w:proofErr w:type="spellEnd"/>
+      <w:r>
+        <w:rPr>
+          <w:rFonts w:ascii="Abyssinica SIL" w:hAnsi="Abyssinica SIL" w:cs="Abyssinica SIL"/>
+        </w:rPr>
+        <w:t xml:space="preserve"> </w:t>
+      </w:r>
+      <w:proofErr w:type="spellStart"/>
+      <w:r>
+        <w:rPr>
+          <w:rFonts w:ascii="Abyssinica SIL" w:hAnsi="Abyssinica SIL" w:cs="Abyssinica SIL"/>
+        </w:rPr>
+        <w:t>ጌ</w:t>
+      </w:r>
+      <w:r>
+        <w:rPr>
+          <w:rFonts w:ascii="Abyssinica SIL" w:hAnsi="Abyssinica SIL" w:cs="Abyssinica SIL"/>
+        </w:rPr>
+        <w:t>ⶽ</w:t>
+      </w:r>
+      <w:r>
+        <w:rPr>
+          <w:rFonts w:ascii="Abyssinica SIL" w:hAnsi="Abyssinica SIL" w:cs="Abyssinica SIL"/>
+        </w:rPr>
+        <w:t>ናንቁዌ</w:t>
+      </w:r>
+      <w:proofErr w:type="spellEnd"/>
+      <w:r>
+        <w:rPr>
+          <w:rFonts w:ascii="Abyssinica SIL" w:hAnsi="Abyssinica SIL" w:cs="Abyssinica SIL"/>
+        </w:rPr>
+        <w:t>። ይ ጌ</w:t>
+      </w:r>
+      <w:r>
+        <w:rPr>
+          <w:rFonts w:ascii="Abyssinica SIL" w:hAnsi="Abyssinica SIL" w:cs="Abyssinica SIL"/>
+        </w:rPr>
+        <w:t>ⶻ</w:t>
+      </w:r>
+      <w:r>
+        <w:rPr>
+          <w:rFonts w:ascii="Abyssinica SIL" w:hAnsi="Abyssinica SIL" w:cs="Abyssinica SIL"/>
+        </w:rPr>
+        <w:t xml:space="preserve"> </w:t>
+      </w:r>
+      <w:proofErr w:type="spellStart"/>
+      <w:r>
+        <w:rPr>
+          <w:rFonts w:ascii="Abyssinica SIL" w:hAnsi="Abyssinica SIL" w:cs="Abyssinica SIL"/>
+        </w:rPr>
+        <w:t>ኡ</w:t>
+      </w:r>
+      <w:r>
+        <w:rPr>
+          <w:rFonts w:ascii="Abyssinica SIL" w:hAnsi="Abyssinica SIL" w:cs="Abyssinica SIL"/>
+        </w:rPr>
+        <w:t>ⶢ</w:t>
+      </w:r>
+      <w:r>
+        <w:rPr>
+          <w:rFonts w:ascii="Abyssinica SIL" w:hAnsi="Abyssinica SIL" w:cs="Abyssinica SIL"/>
+        </w:rPr>
+        <w:t>ንድ</w:t>
+      </w:r>
+      <w:proofErr w:type="spellEnd"/>
+      <w:r>
+        <w:rPr>
+          <w:rFonts w:ascii="Abyssinica SIL" w:hAnsi="Abyssinica SIL" w:cs="Abyssinica SIL"/>
+        </w:rPr>
+        <w:t xml:space="preserve"> </w:t>
+      </w:r>
+      <w:proofErr w:type="spellStart"/>
+      <w:r>
+        <w:rPr>
+          <w:rFonts w:ascii="Abyssinica SIL" w:hAnsi="Abyssinica SIL" w:cs="Abyssinica SIL"/>
+        </w:rPr>
+        <w:t>ይንታይቅን</w:t>
+      </w:r>
+      <w:proofErr w:type="spellEnd"/>
+      <w:r>
+        <w:rPr>
+          <w:rFonts w:ascii="Abyssinica SIL" w:hAnsi="Abyssinica SIL" w:cs="Abyssinica SIL"/>
+        </w:rPr>
+        <w:t xml:space="preserve"> </w:t>
+      </w:r>
+      <w:proofErr w:type="spellStart"/>
+      <w:r>
+        <w:rPr>
+          <w:rFonts w:ascii="Abyssinica SIL" w:hAnsi="Abyssinica SIL" w:cs="Abyssinica SIL"/>
+        </w:rPr>
+        <w:t>ዴብም</w:t>
+      </w:r>
+      <w:proofErr w:type="spellEnd"/>
+      <w:r>
+        <w:rPr>
+          <w:rFonts w:ascii="Abyssinica SIL" w:hAnsi="Abyssinica SIL" w:cs="Abyssinica SIL"/>
+        </w:rPr>
+        <w:t xml:space="preserve"> </w:t>
+      </w:r>
+      <w:proofErr w:type="spellStart"/>
+      <w:r>
+        <w:rPr>
+          <w:rFonts w:ascii="Abyssinica SIL" w:hAnsi="Abyssinica SIL" w:cs="Abyssinica SIL"/>
+        </w:rPr>
+        <w:t>ሚጥኒ</w:t>
+      </w:r>
+      <w:proofErr w:type="spellEnd"/>
+      <w:r>
+        <w:rPr>
+          <w:rFonts w:ascii="Abyssinica SIL" w:hAnsi="Abyssinica SIL" w:cs="Abyssinica SIL"/>
+        </w:rPr>
+        <w:t xml:space="preserve"> </w:t>
+      </w:r>
+      <w:proofErr w:type="spellStart"/>
+      <w:r>
+        <w:rPr>
+          <w:rFonts w:ascii="Abyssinica SIL" w:hAnsi="Abyssinica SIL" w:cs="Abyssinica SIL"/>
+        </w:rPr>
+        <w:t>ይንታይቅኒስ</w:t>
+      </w:r>
+      <w:proofErr w:type="spellEnd"/>
+      <w:r>
+        <w:rPr>
+          <w:rFonts w:ascii="Abyssinica SIL" w:hAnsi="Abyssinica SIL" w:cs="Abyssinica SIL"/>
+        </w:rPr>
+        <w:t xml:space="preserve"> </w:t>
+      </w:r>
+      <w:proofErr w:type="spellStart"/>
+      <w:r>
+        <w:rPr>
+          <w:rFonts w:ascii="Abyssinica SIL" w:hAnsi="Abyssinica SIL" w:cs="Abyssinica SIL"/>
+        </w:rPr>
+        <w:t>ታምዎጥን</w:t>
+      </w:r>
+      <w:proofErr w:type="spellEnd"/>
+      <w:r>
+        <w:rPr>
+          <w:rFonts w:ascii="Abyssinica SIL" w:hAnsi="Abyssinica SIL" w:cs="Abyssinica SIL"/>
+        </w:rPr>
+        <w:t xml:space="preserve"> </w:t>
+      </w:r>
+      <w:proofErr w:type="spellStart"/>
+      <w:r>
+        <w:rPr>
+          <w:rFonts w:ascii="Abyssinica SIL" w:hAnsi="Abyssinica SIL" w:cs="Abyssinica SIL"/>
+        </w:rPr>
+        <w:t>ቡንሥንሱዌ</w:t>
+      </w:r>
+      <w:proofErr w:type="spellEnd"/>
+      <w:r>
+        <w:rPr>
+          <w:rFonts w:ascii="Abyssinica SIL" w:hAnsi="Abyssinica SIL" w:cs="Abyssinica SIL"/>
+        </w:rPr>
+        <w:t xml:space="preserve">። </w:t>
+      </w:r>
+      <w:proofErr w:type="spellStart"/>
+      <w:r>
+        <w:rPr>
+          <w:rFonts w:ascii="Abyssinica SIL" w:hAnsi="Abyssinica SIL" w:cs="Abyssinica SIL"/>
+        </w:rPr>
+        <w:t>ኤስን</w:t>
+      </w:r>
+      <w:proofErr w:type="spellEnd"/>
+      <w:r>
+        <w:rPr>
+          <w:rFonts w:ascii="Abyssinica SIL" w:hAnsi="Abyssinica SIL" w:cs="Abyssinica SIL"/>
+        </w:rPr>
+        <w:t xml:space="preserve"> </w:t>
+      </w:r>
+      <w:proofErr w:type="spellStart"/>
+      <w:r>
+        <w:rPr>
+          <w:rFonts w:ascii="Abyssinica SIL" w:hAnsi="Abyssinica SIL" w:cs="Abyssinica SIL"/>
+        </w:rPr>
+        <w:t>ይንታይቅኒ</w:t>
+      </w:r>
+      <w:proofErr w:type="spellEnd"/>
+      <w:r>
+        <w:rPr>
+          <w:rFonts w:ascii="Abyssinica SIL" w:hAnsi="Abyssinica SIL" w:cs="Abyssinica SIL"/>
+        </w:rPr>
+        <w:t xml:space="preserve"> </w:t>
+      </w:r>
+      <w:proofErr w:type="spellStart"/>
+      <w:r>
+        <w:rPr>
+          <w:rFonts w:ascii="Abyssinica SIL" w:hAnsi="Abyssinica SIL" w:cs="Abyssinica SIL"/>
+        </w:rPr>
+        <w:t>ኤንዳን</w:t>
+      </w:r>
+      <w:proofErr w:type="spellEnd"/>
+      <w:r>
+        <w:rPr>
+          <w:rFonts w:ascii="Abyssinica SIL" w:hAnsi="Abyssinica SIL" w:cs="Abyssinica SIL"/>
+        </w:rPr>
+        <w:t xml:space="preserve"> ይ </w:t>
+      </w:r>
+      <w:proofErr w:type="spellStart"/>
+      <w:r>
+        <w:rPr>
+          <w:rFonts w:ascii="Abyssinica SIL" w:hAnsi="Abyssinica SIL" w:cs="Abyssinica SIL"/>
+        </w:rPr>
+        <w:t>ውርኑ</w:t>
+      </w:r>
+      <w:proofErr w:type="spellEnd"/>
+      <w:r>
+        <w:rPr>
+          <w:rFonts w:ascii="Abyssinica SIL" w:hAnsi="Abyssinica SIL" w:cs="Abyssinica SIL"/>
+        </w:rPr>
+        <w:t>ⶥ</w:t>
+      </w:r>
+      <w:r>
+        <w:rPr>
+          <w:rFonts w:ascii="Abyssinica SIL" w:hAnsi="Abyssinica SIL" w:cs="Abyssinica SIL"/>
+        </w:rPr>
+        <w:t xml:space="preserve"> </w:t>
+      </w:r>
+      <w:proofErr w:type="spellStart"/>
+      <w:r>
+        <w:rPr>
+          <w:rFonts w:ascii="Abyssinica SIL" w:hAnsi="Abyssinica SIL" w:cs="Abyssinica SIL"/>
+        </w:rPr>
+        <w:t>አባም</w:t>
+      </w:r>
+      <w:proofErr w:type="spellEnd"/>
+      <w:r>
+        <w:rPr>
+          <w:rFonts w:ascii="Abyssinica SIL" w:hAnsi="Abyssinica SIL" w:cs="Abyssinica SIL"/>
+        </w:rPr>
+        <w:t xml:space="preserve"> </w:t>
+      </w:r>
+      <w:proofErr w:type="spellStart"/>
+      <w:r>
+        <w:rPr>
+          <w:rFonts w:ascii="Abyssinica SIL" w:hAnsi="Abyssinica SIL" w:cs="Abyssinica SIL"/>
+        </w:rPr>
+        <w:t>ይንታይቅን</w:t>
+      </w:r>
+      <w:proofErr w:type="spellEnd"/>
+      <w:r>
+        <w:rPr>
+          <w:rFonts w:ascii="Abyssinica SIL" w:hAnsi="Abyssinica SIL" w:cs="Abyssinica SIL"/>
+        </w:rPr>
+        <w:t xml:space="preserve"> </w:t>
+      </w:r>
+      <w:proofErr w:type="spellStart"/>
+      <w:r>
+        <w:rPr>
+          <w:rFonts w:ascii="Abyssinica SIL" w:hAnsi="Abyssinica SIL" w:cs="Abyssinica SIL"/>
+        </w:rPr>
+        <w:t>ዴብም</w:t>
+      </w:r>
+      <w:proofErr w:type="spellEnd"/>
+      <w:r>
+        <w:rPr>
+          <w:rFonts w:ascii="Abyssinica SIL" w:hAnsi="Abyssinica SIL" w:cs="Abyssinica SIL"/>
+        </w:rPr>
+        <w:t xml:space="preserve"> </w:t>
+      </w:r>
+      <w:proofErr w:type="spellStart"/>
+      <w:r>
+        <w:rPr>
+          <w:rFonts w:ascii="Abyssinica SIL" w:hAnsi="Abyssinica SIL" w:cs="Abyssinica SIL"/>
+        </w:rPr>
+        <w:t>ጎመዌ</w:t>
+      </w:r>
+      <w:proofErr w:type="spellEnd"/>
+      <w:r>
+        <w:rPr>
+          <w:rFonts w:ascii="Abyssinica SIL" w:hAnsi="Abyssinica SIL" w:cs="Abyssinica SIL"/>
+        </w:rPr>
+        <w:t>።</w:t>
+      </w:r>
+      <w:r>
+        <w:rPr>
+          <w:rFonts w:ascii="Abyssinica SIL" w:hAnsi="Abyssinica SIL" w:cs="Abyssinica SIL"/>
+        </w:rPr>
+        <w:t xml:space="preserve"> </w:t>
+      </w:r>
+      <w:proofErr w:type="spellStart"/>
+      <w:r>
+        <w:rPr>
+          <w:rFonts w:ascii="Abyssinica SIL" w:hAnsi="Abyssinica SIL" w:cs="Abyssinica SIL"/>
+        </w:rPr>
+        <w:t>አሣ</w:t>
+      </w:r>
+      <w:proofErr w:type="spellEnd"/>
+      <w:r>
+        <w:rPr>
+          <w:rFonts w:ascii="Abyssinica SIL" w:hAnsi="Abyssinica SIL" w:cs="Abyssinica SIL"/>
+        </w:rPr>
+        <w:t xml:space="preserve"> </w:t>
+      </w:r>
+      <w:proofErr w:type="spellStart"/>
+      <w:r>
+        <w:rPr>
+          <w:rFonts w:ascii="Abyssinica SIL" w:hAnsi="Abyssinica SIL" w:cs="Abyssinica SIL"/>
+        </w:rPr>
+        <w:t>ይንታይቅን</w:t>
+      </w:r>
+      <w:proofErr w:type="spellEnd"/>
+      <w:r>
+        <w:rPr>
+          <w:rFonts w:ascii="Abyssinica SIL" w:hAnsi="Abyssinica SIL" w:cs="Abyssinica SIL"/>
+        </w:rPr>
+        <w:t xml:space="preserve"> </w:t>
+      </w:r>
+      <w:proofErr w:type="spellStart"/>
+      <w:r>
+        <w:rPr>
+          <w:rFonts w:ascii="Abyssinica SIL" w:hAnsi="Abyssinica SIL" w:cs="Abyssinica SIL"/>
+        </w:rPr>
+        <w:t>ሙእ</w:t>
+      </w:r>
+      <w:proofErr w:type="spellEnd"/>
+      <w:r>
+        <w:rPr>
+          <w:rFonts w:ascii="Abyssinica SIL" w:hAnsi="Abyssinica SIL" w:cs="Abyssinica SIL"/>
+        </w:rPr>
+        <w:t xml:space="preserve"> </w:t>
+      </w:r>
+      <w:proofErr w:type="spellStart"/>
+      <w:r>
+        <w:rPr>
+          <w:rFonts w:ascii="Abyssinica SIL" w:hAnsi="Abyssinica SIL" w:cs="Abyssinica SIL"/>
+        </w:rPr>
+        <w:t>አኬንድ</w:t>
+      </w:r>
+      <w:proofErr w:type="spellEnd"/>
+      <w:r>
+        <w:rPr>
+          <w:rFonts w:ascii="Abyssinica SIL" w:hAnsi="Abyssinica SIL" w:cs="Abyssinica SIL"/>
+        </w:rPr>
+        <w:t xml:space="preserve"> </w:t>
+      </w:r>
+      <w:proofErr w:type="spellStart"/>
+      <w:r>
+        <w:rPr>
+          <w:rFonts w:ascii="Abyssinica SIL" w:hAnsi="Abyssinica SIL" w:cs="Abyssinica SIL"/>
+        </w:rPr>
+        <w:t>ጊዚንድ</w:t>
+      </w:r>
+      <w:proofErr w:type="spellEnd"/>
+      <w:r>
+        <w:rPr>
+          <w:rFonts w:ascii="Abyssinica SIL" w:hAnsi="Abyssinica SIL" w:cs="Abyssinica SIL"/>
+        </w:rPr>
+        <w:t xml:space="preserve"> </w:t>
+      </w:r>
+      <w:proofErr w:type="spellStart"/>
+      <w:r>
+        <w:rPr>
+          <w:rFonts w:ascii="Abyssinica SIL" w:hAnsi="Abyssinica SIL" w:cs="Abyssinica SIL"/>
+        </w:rPr>
+        <w:t>ቆጻርጉ</w:t>
+      </w:r>
+      <w:proofErr w:type="spellEnd"/>
+      <w:r>
+        <w:rPr>
+          <w:rFonts w:ascii="Abyssinica SIL" w:hAnsi="Abyssinica SIL" w:cs="Abyssinica SIL"/>
+        </w:rPr>
+        <w:t xml:space="preserve"> </w:t>
+      </w:r>
+      <w:proofErr w:type="spellStart"/>
+      <w:r>
+        <w:rPr>
+          <w:rFonts w:ascii="Abyssinica SIL" w:hAnsi="Abyssinica SIL" w:cs="Abyssinica SIL"/>
+        </w:rPr>
+        <w:t>ኢሣይቅን</w:t>
+      </w:r>
+      <w:proofErr w:type="spellEnd"/>
+      <w:r>
+        <w:rPr>
+          <w:rFonts w:ascii="Abyssinica SIL" w:hAnsi="Abyssinica SIL" w:cs="Abyssinica SIL"/>
+        </w:rPr>
+        <w:t xml:space="preserve"> </w:t>
+      </w:r>
+      <w:proofErr w:type="spellStart"/>
+      <w:r>
+        <w:rPr>
+          <w:rFonts w:ascii="Abyssinica SIL" w:hAnsi="Abyssinica SIL" w:cs="Abyssinica SIL"/>
+        </w:rPr>
+        <w:t>ጊድ</w:t>
+      </w:r>
+      <w:proofErr w:type="spellEnd"/>
+      <w:r>
+        <w:rPr>
+          <w:rFonts w:ascii="Abyssinica SIL" w:hAnsi="Abyssinica SIL" w:cs="Abyssinica SIL"/>
+        </w:rPr>
+        <w:t xml:space="preserve"> ጎ</w:t>
+      </w:r>
+      <w:r>
+        <w:rPr>
+          <w:rFonts w:ascii="Abyssinica SIL" w:hAnsi="Abyssinica SIL" w:cs="Abyssinica SIL"/>
+        </w:rPr>
+        <w:t>ⶪ</w:t>
+      </w:r>
+      <w:r>
+        <w:rPr>
+          <w:rFonts w:ascii="Abyssinica SIL" w:hAnsi="Abyssinica SIL" w:cs="Abyssinica SIL"/>
+        </w:rPr>
+        <w:t xml:space="preserve"> </w:t>
+      </w:r>
+      <w:proofErr w:type="spellStart"/>
+      <w:r>
+        <w:rPr>
+          <w:rFonts w:ascii="Abyssinica SIL" w:hAnsi="Abyssinica SIL" w:cs="Abyssinica SIL"/>
+        </w:rPr>
+        <w:t>ይንቲ</w:t>
+      </w:r>
+      <w:proofErr w:type="spellEnd"/>
+      <w:r>
+        <w:rPr>
+          <w:rFonts w:ascii="Abyssinica SIL" w:hAnsi="Abyssinica SIL" w:cs="Abyssinica SIL"/>
+        </w:rPr>
+        <w:t xml:space="preserve"> </w:t>
+      </w:r>
+      <w:proofErr w:type="spellStart"/>
+      <w:r>
+        <w:rPr>
+          <w:rFonts w:ascii="Abyssinica SIL" w:hAnsi="Abyssinica SIL" w:cs="Abyssinica SIL"/>
+        </w:rPr>
+        <w:t>ኤትንስን</w:t>
+      </w:r>
+      <w:proofErr w:type="spellEnd"/>
+      <w:r>
+        <w:rPr>
+          <w:rFonts w:ascii="Abyssinica SIL" w:hAnsi="Abyssinica SIL" w:cs="Abyssinica SIL"/>
+        </w:rPr>
+        <w:t xml:space="preserve"> </w:t>
+      </w:r>
+      <w:proofErr w:type="spellStart"/>
+      <w:r>
+        <w:rPr>
+          <w:rFonts w:ascii="Abyssinica SIL" w:hAnsi="Abyssinica SIL" w:cs="Abyssinica SIL"/>
+        </w:rPr>
+        <w:t>ኬኢ</w:t>
+      </w:r>
+      <w:proofErr w:type="spellEnd"/>
+      <w:r>
+        <w:rPr>
+          <w:rFonts w:ascii="Abyssinica SIL" w:hAnsi="Abyssinica SIL" w:cs="Abyssinica SIL"/>
+        </w:rPr>
+        <w:t xml:space="preserve"> </w:t>
+      </w:r>
+      <w:proofErr w:type="spellStart"/>
+      <w:r>
+        <w:rPr>
+          <w:rFonts w:ascii="Abyssinica SIL" w:hAnsi="Abyssinica SIL" w:cs="Abyssinica SIL"/>
+        </w:rPr>
+        <w:t>ይስኬንዴ</w:t>
+      </w:r>
+      <w:proofErr w:type="spellEnd"/>
+      <w:r>
+        <w:rPr>
+          <w:rFonts w:ascii="Abyssinica SIL" w:hAnsi="Abyssinica SIL" w:cs="Abyssinica SIL"/>
+        </w:rPr>
+        <w:t xml:space="preserve">። </w:t>
+      </w:r>
+      <w:proofErr w:type="spellStart"/>
+      <w:r>
+        <w:rPr>
+          <w:rFonts w:ascii="Abyssinica SIL" w:hAnsi="Abyssinica SIL" w:cs="Abyssinica SIL"/>
+        </w:rPr>
+        <w:t>ዬራ</w:t>
+      </w:r>
+      <w:proofErr w:type="spellEnd"/>
+      <w:r>
+        <w:rPr>
+          <w:rFonts w:ascii="Abyssinica SIL" w:hAnsi="Abyssinica SIL" w:cs="Abyssinica SIL"/>
+        </w:rPr>
+        <w:t xml:space="preserve"> </w:t>
+      </w:r>
+      <w:proofErr w:type="spellStart"/>
+      <w:r>
+        <w:rPr>
+          <w:rFonts w:ascii="Abyssinica SIL" w:hAnsi="Abyssinica SIL" w:cs="Abyssinica SIL"/>
+        </w:rPr>
+        <w:t>ካንጉ</w:t>
+      </w:r>
+      <w:r>
+        <w:rPr>
+          <w:rFonts w:ascii="Abyssinica SIL" w:hAnsi="Abyssinica SIL" w:cs="Abyssinica SIL"/>
+        </w:rPr>
+        <w:t>ⶢ</w:t>
+      </w:r>
+      <w:r>
+        <w:rPr>
+          <w:rFonts w:ascii="Abyssinica SIL" w:hAnsi="Abyssinica SIL" w:cs="Abyssinica SIL"/>
+        </w:rPr>
+        <w:t>ስ</w:t>
+      </w:r>
+      <w:proofErr w:type="spellEnd"/>
+      <w:r>
+        <w:rPr>
+          <w:rFonts w:ascii="Abyssinica SIL" w:hAnsi="Abyssinica SIL" w:cs="Abyssinica SIL"/>
+        </w:rPr>
+        <w:t xml:space="preserve"> </w:t>
+      </w:r>
+      <w:proofErr w:type="spellStart"/>
+      <w:r>
+        <w:rPr>
+          <w:rFonts w:ascii="Abyssinica SIL" w:hAnsi="Abyssinica SIL" w:cs="Abyssinica SIL"/>
+        </w:rPr>
+        <w:t>ጎቲ</w:t>
+      </w:r>
+      <w:proofErr w:type="spellEnd"/>
+      <w:r>
+        <w:rPr>
+          <w:rFonts w:ascii="Abyssinica SIL" w:hAnsi="Abyssinica SIL" w:cs="Abyssinica SIL"/>
+        </w:rPr>
+        <w:t xml:space="preserve"> </w:t>
+      </w:r>
+      <w:proofErr w:type="spellStart"/>
+      <w:r>
+        <w:rPr>
+          <w:rFonts w:ascii="Abyssinica SIL" w:hAnsi="Abyssinica SIL" w:cs="Abyssinica SIL"/>
+        </w:rPr>
+        <w:t>አሂ</w:t>
+      </w:r>
+      <w:proofErr w:type="spellEnd"/>
+      <w:r>
+        <w:rPr>
+          <w:rFonts w:ascii="Abyssinica SIL" w:hAnsi="Abyssinica SIL" w:cs="Abyssinica SIL"/>
+        </w:rPr>
+        <w:t xml:space="preserve"> </w:t>
+      </w:r>
+      <w:proofErr w:type="spellStart"/>
+      <w:r>
+        <w:rPr>
+          <w:rFonts w:ascii="Abyssinica SIL" w:hAnsi="Abyssinica SIL" w:cs="Abyssinica SIL"/>
+        </w:rPr>
+        <w:t>ይስኩ</w:t>
+      </w:r>
+      <w:r>
+        <w:rPr>
+          <w:rFonts w:ascii="Abyssinica SIL" w:hAnsi="Abyssinica SIL" w:cs="Abyssinica SIL"/>
+        </w:rPr>
+        <w:t>ⶢ</w:t>
+      </w:r>
+      <w:r>
+        <w:rPr>
+          <w:rFonts w:ascii="Abyssinica SIL" w:hAnsi="Abyssinica SIL" w:cs="Abyssinica SIL"/>
+        </w:rPr>
+        <w:t>ንድ</w:t>
+      </w:r>
+      <w:proofErr w:type="spellEnd"/>
+      <w:r>
+        <w:rPr>
+          <w:rFonts w:ascii="Abyssinica SIL" w:hAnsi="Abyssinica SIL" w:cs="Abyssinica SIL"/>
+        </w:rPr>
+        <w:t xml:space="preserve"> </w:t>
+      </w:r>
+      <w:proofErr w:type="spellStart"/>
+      <w:r>
+        <w:rPr>
+          <w:rFonts w:ascii="Abyssinica SIL" w:hAnsi="Abyssinica SIL" w:cs="Abyssinica SIL"/>
+        </w:rPr>
+        <w:t>አሣ</w:t>
+      </w:r>
+      <w:proofErr w:type="spellEnd"/>
+      <w:r>
+        <w:rPr>
+          <w:rFonts w:ascii="Abyssinica SIL" w:hAnsi="Abyssinica SIL" w:cs="Abyssinica SIL"/>
+        </w:rPr>
+        <w:t xml:space="preserve"> </w:t>
+      </w:r>
+      <w:proofErr w:type="spellStart"/>
+      <w:r>
+        <w:rPr>
+          <w:rFonts w:ascii="Abyssinica SIL" w:hAnsi="Abyssinica SIL" w:cs="Abyssinica SIL"/>
+        </w:rPr>
+        <w:t>ኤንዳጋ</w:t>
+      </w:r>
+      <w:proofErr w:type="spellEnd"/>
+      <w:r>
+        <w:rPr>
+          <w:rFonts w:ascii="Abyssinica SIL" w:hAnsi="Abyssinica SIL" w:cs="Abyssinica SIL"/>
+        </w:rPr>
+        <w:t xml:space="preserve"> </w:t>
+      </w:r>
+      <w:proofErr w:type="spellStart"/>
+      <w:r>
+        <w:rPr>
+          <w:rFonts w:ascii="Abyssinica SIL" w:hAnsi="Abyssinica SIL" w:cs="Abyssinica SIL"/>
+        </w:rPr>
+        <w:t>ኬይንቲስ</w:t>
+      </w:r>
+      <w:proofErr w:type="spellEnd"/>
+      <w:r>
+        <w:rPr>
+          <w:rFonts w:ascii="Abyssinica SIL" w:hAnsi="Abyssinica SIL" w:cs="Abyssinica SIL"/>
+        </w:rPr>
+        <w:t xml:space="preserve"> </w:t>
+      </w:r>
+      <w:proofErr w:type="spellStart"/>
+      <w:r>
+        <w:rPr>
+          <w:rFonts w:ascii="Abyssinica SIL" w:hAnsi="Abyssinica SIL" w:cs="Abyssinica SIL"/>
+        </w:rPr>
+        <w:t>ሲስካንቁዌ</w:t>
+      </w:r>
+      <w:proofErr w:type="spellEnd"/>
+      <w:r>
+        <w:rPr>
+          <w:rFonts w:ascii="Abyssinica SIL" w:hAnsi="Abyssinica SIL" w:cs="Abyssinica SIL"/>
+        </w:rPr>
+        <w:t>።</w:t>
+      </w:r>
+      <w:r>
+        <w:rPr>
+          <w:rFonts w:ascii="Abyssinica SIL" w:hAnsi="Abyssinica SIL" w:cs="Abyssinica SIL"/>
+        </w:rPr>
+        <w:t xml:space="preserve"> </w:t>
+      </w:r>
+      <w:proofErr w:type="spellStart"/>
+      <w:r>
+        <w:rPr>
+          <w:rFonts w:ascii="Abyssinica SIL" w:hAnsi="Abyssinica SIL" w:cs="Abyssinica SIL"/>
+        </w:rPr>
+        <w:t>ይንታይቅኒንድ</w:t>
+      </w:r>
+      <w:proofErr w:type="spellEnd"/>
+      <w:r>
+        <w:rPr>
+          <w:rFonts w:ascii="Abyssinica SIL" w:hAnsi="Abyssinica SIL" w:cs="Abyssinica SIL"/>
+        </w:rPr>
+        <w:t xml:space="preserve"> </w:t>
+      </w:r>
+      <w:proofErr w:type="spellStart"/>
+      <w:r>
+        <w:rPr>
+          <w:rFonts w:ascii="Abyssinica SIL" w:hAnsi="Abyssinica SIL" w:cs="Abyssinica SIL"/>
+        </w:rPr>
+        <w:t>ዶዳ</w:t>
+      </w:r>
+      <w:proofErr w:type="spellEnd"/>
+      <w:r>
+        <w:rPr>
+          <w:rFonts w:ascii="Abyssinica SIL" w:hAnsi="Abyssinica SIL" w:cs="Abyssinica SIL"/>
+        </w:rPr>
+        <w:t xml:space="preserve"> ሀ</w:t>
+      </w:r>
+      <w:r>
+        <w:rPr>
+          <w:rFonts w:ascii="Abyssinica SIL" w:hAnsi="Abyssinica SIL" w:cs="Abyssinica SIL"/>
+        </w:rPr>
+        <w:t>ⶥ</w:t>
+      </w:r>
+      <w:r>
+        <w:rPr>
+          <w:rFonts w:ascii="Abyssinica SIL" w:hAnsi="Abyssinica SIL" w:cs="Abyssinica SIL"/>
+        </w:rPr>
+        <w:t xml:space="preserve"> </w:t>
+      </w:r>
+      <w:proofErr w:type="spellStart"/>
+      <w:r>
+        <w:rPr>
+          <w:rFonts w:ascii="Abyssinica SIL" w:hAnsi="Abyssinica SIL" w:cs="Abyssinica SIL"/>
+        </w:rPr>
+        <w:t>ዴብም</w:t>
+      </w:r>
+      <w:proofErr w:type="spellEnd"/>
+      <w:r>
+        <w:rPr>
+          <w:rFonts w:ascii="Abyssinica SIL" w:hAnsi="Abyssinica SIL" w:cs="Abyssinica SIL"/>
+        </w:rPr>
+        <w:t xml:space="preserve"> </w:t>
+      </w:r>
+      <w:proofErr w:type="spellStart"/>
+      <w:r>
+        <w:rPr>
+          <w:rFonts w:ascii="Abyssinica SIL" w:hAnsi="Abyssinica SIL" w:cs="Abyssinica SIL"/>
+        </w:rPr>
+        <w:t>ይንት</w:t>
+      </w:r>
+      <w:proofErr w:type="spellEnd"/>
+      <w:r>
+        <w:rPr>
+          <w:rFonts w:ascii="Abyssinica SIL" w:hAnsi="Abyssinica SIL" w:cs="Abyssinica SIL"/>
+        </w:rPr>
+        <w:t xml:space="preserve"> </w:t>
+      </w:r>
+      <w:proofErr w:type="spellStart"/>
+      <w:r>
+        <w:rPr>
+          <w:rFonts w:ascii="Abyssinica SIL" w:hAnsi="Abyssinica SIL" w:cs="Abyssinica SIL"/>
+        </w:rPr>
+        <w:t>ካዣሲ</w:t>
+      </w:r>
+      <w:proofErr w:type="spellEnd"/>
+      <w:r>
+        <w:rPr>
+          <w:rFonts w:ascii="Abyssinica SIL" w:hAnsi="Abyssinica SIL" w:cs="Abyssinica SIL"/>
+        </w:rPr>
+        <w:t xml:space="preserve"> </w:t>
+      </w:r>
+      <w:proofErr w:type="spellStart"/>
+      <w:r>
+        <w:rPr>
+          <w:rFonts w:ascii="Abyssinica SIL" w:hAnsi="Abyssinica SIL" w:cs="Abyssinica SIL"/>
+        </w:rPr>
+        <w:t>ዤርቲ</w:t>
+      </w:r>
+      <w:proofErr w:type="spellEnd"/>
+      <w:r>
+        <w:rPr>
+          <w:rFonts w:ascii="Abyssinica SIL" w:hAnsi="Abyssinica SIL" w:cs="Abyssinica SIL"/>
+        </w:rPr>
+        <w:t xml:space="preserve"> </w:t>
+      </w:r>
+      <w:proofErr w:type="spellStart"/>
+      <w:r>
+        <w:rPr>
+          <w:rFonts w:ascii="Abyssinica SIL" w:hAnsi="Abyssinica SIL" w:cs="Abyssinica SIL"/>
+        </w:rPr>
+        <w:t>ጋንሣ</w:t>
+      </w:r>
+      <w:proofErr w:type="spellEnd"/>
+      <w:r>
+        <w:rPr>
+          <w:rFonts w:ascii="Abyssinica SIL" w:hAnsi="Abyssinica SIL" w:cs="Abyssinica SIL"/>
+        </w:rPr>
+        <w:t xml:space="preserve"> </w:t>
+      </w:r>
+      <w:r>
+        <w:rPr>
+          <w:rFonts w:ascii="Abyssinica SIL" w:hAnsi="Abyssinica SIL" w:cs="Abyssinica SIL"/>
+        </w:rPr>
+        <w:t>ⶡⶥ</w:t>
+      </w:r>
+      <w:proofErr w:type="spellStart"/>
+      <w:r>
+        <w:rPr>
+          <w:rFonts w:ascii="Abyssinica SIL" w:hAnsi="Abyssinica SIL" w:cs="Abyssinica SIL"/>
+        </w:rPr>
+        <w:t>ትንሱዎጥኒንድ</w:t>
+      </w:r>
+      <w:proofErr w:type="spellEnd"/>
+      <w:r>
+        <w:rPr>
+          <w:rFonts w:ascii="Abyssinica SIL" w:hAnsi="Abyssinica SIL" w:cs="Abyssinica SIL"/>
+        </w:rPr>
+        <w:t xml:space="preserve"> </w:t>
+      </w:r>
+      <w:proofErr w:type="spellStart"/>
+      <w:r>
+        <w:rPr>
+          <w:rFonts w:ascii="Abyssinica SIL" w:hAnsi="Abyssinica SIL" w:cs="Abyssinica SIL"/>
+        </w:rPr>
+        <w:t>ይንት</w:t>
+      </w:r>
+      <w:proofErr w:type="spellEnd"/>
+      <w:r>
+        <w:rPr>
+          <w:rFonts w:ascii="Abyssinica SIL" w:hAnsi="Abyssinica SIL" w:cs="Abyssinica SIL"/>
+        </w:rPr>
+        <w:t xml:space="preserve"> </w:t>
+      </w:r>
+      <w:proofErr w:type="spellStart"/>
+      <w:r>
+        <w:rPr>
+          <w:rFonts w:ascii="Abyssinica SIL" w:hAnsi="Abyssinica SIL" w:cs="Abyssinica SIL"/>
+        </w:rPr>
+        <w:t>ዶርሳንቂንቱዌ</w:t>
+      </w:r>
+      <w:proofErr w:type="spellEnd"/>
+      <w:r>
+        <w:rPr>
+          <w:rFonts w:ascii="Abyssinica SIL" w:hAnsi="Abyssinica SIL" w:cs="Abyssinica SIL"/>
+        </w:rPr>
+        <w:t>።</w:t>
+      </w:r>
+      <w:r>
+        <w:rPr>
+          <w:rFonts w:ascii="Abyssinica SIL" w:hAnsi="Abyssinica SIL" w:cs="Abyssinica SIL"/>
+        </w:rPr>
+        <w:t xml:space="preserve"> </w:t>
+      </w:r>
+      <w:proofErr w:type="spellStart"/>
+      <w:r>
+        <w:rPr>
+          <w:rFonts w:ascii="Abyssinica SIL" w:hAnsi="Abyssinica SIL" w:cs="Abyssinica SIL"/>
+        </w:rPr>
+        <w:t>ይንታይቅኒ</w:t>
+      </w:r>
+      <w:proofErr w:type="spellEnd"/>
+      <w:r>
+        <w:rPr>
+          <w:rFonts w:ascii="Abyssinica SIL" w:hAnsi="Abyssinica SIL" w:cs="Abyssinica SIL"/>
+        </w:rPr>
+        <w:t xml:space="preserve"> </w:t>
+      </w:r>
+      <w:proofErr w:type="spellStart"/>
+      <w:r>
+        <w:rPr>
+          <w:rFonts w:ascii="Abyssinica SIL" w:hAnsi="Abyssinica SIL" w:cs="Abyssinica SIL"/>
+        </w:rPr>
+        <w:t>ኤራጎን</w:t>
+      </w:r>
+      <w:proofErr w:type="spellEnd"/>
+      <w:r>
+        <w:rPr>
+          <w:rFonts w:ascii="Abyssinica SIL" w:hAnsi="Abyssinica SIL" w:cs="Abyssinica SIL"/>
+        </w:rPr>
+        <w:t xml:space="preserve"> </w:t>
+      </w:r>
+      <w:proofErr w:type="spellStart"/>
+      <w:r>
+        <w:rPr>
+          <w:rFonts w:ascii="Abyssinica SIL" w:hAnsi="Abyssinica SIL" w:cs="Abyssinica SIL"/>
+        </w:rPr>
+        <w:t>ይንታይቅኔሽን</w:t>
+      </w:r>
+      <w:proofErr w:type="spellEnd"/>
+      <w:r>
+        <w:rPr>
+          <w:rFonts w:ascii="Abyssinica SIL" w:hAnsi="Abyssinica SIL" w:cs="Abyssinica SIL"/>
+        </w:rPr>
+        <w:t xml:space="preserve"> </w:t>
+      </w:r>
+      <w:proofErr w:type="spellStart"/>
+      <w:r>
+        <w:rPr>
+          <w:rFonts w:ascii="Abyssinica SIL" w:hAnsi="Abyssinica SIL" w:cs="Abyssinica SIL"/>
+        </w:rPr>
+        <w:t>ካርሲ</w:t>
+      </w:r>
+      <w:proofErr w:type="spellEnd"/>
+      <w:r>
+        <w:rPr>
+          <w:rFonts w:ascii="Abyssinica SIL" w:hAnsi="Abyssinica SIL" w:cs="Abyssinica SIL"/>
+        </w:rPr>
+        <w:t xml:space="preserve"> </w:t>
+      </w:r>
+      <w:proofErr w:type="spellStart"/>
+      <w:r>
+        <w:rPr>
+          <w:rFonts w:ascii="Abyssinica SIL" w:hAnsi="Abyssinica SIL" w:cs="Abyssinica SIL"/>
+        </w:rPr>
+        <w:t>ሀይጣርጉ</w:t>
+      </w:r>
+      <w:proofErr w:type="spellEnd"/>
+      <w:r>
+        <w:rPr>
+          <w:rFonts w:ascii="Abyssinica SIL" w:hAnsi="Abyssinica SIL" w:cs="Abyssinica SIL"/>
+        </w:rPr>
+        <w:t>ⶥ</w:t>
+      </w:r>
+      <w:r>
+        <w:rPr>
+          <w:rFonts w:ascii="Abyssinica SIL" w:hAnsi="Abyssinica SIL" w:cs="Abyssinica SIL"/>
+        </w:rPr>
+        <w:t xml:space="preserve"> </w:t>
+      </w:r>
+      <w:proofErr w:type="spellStart"/>
+      <w:r>
+        <w:rPr>
+          <w:rFonts w:ascii="Abyssinica SIL" w:hAnsi="Abyssinica SIL" w:cs="Abyssinica SIL"/>
+        </w:rPr>
+        <w:t>አሣ</w:t>
+      </w:r>
+      <w:proofErr w:type="spellEnd"/>
+      <w:r>
+        <w:rPr>
+          <w:rFonts w:ascii="Abyssinica SIL" w:hAnsi="Abyssinica SIL" w:cs="Abyssinica SIL"/>
+        </w:rPr>
+        <w:t xml:space="preserve"> </w:t>
+      </w:r>
+      <w:proofErr w:type="spellStart"/>
+      <w:r>
+        <w:rPr>
+          <w:rFonts w:ascii="Abyssinica SIL" w:hAnsi="Abyssinica SIL" w:cs="Abyssinica SIL"/>
+        </w:rPr>
+        <w:t>ሶይናስ</w:t>
+      </w:r>
+      <w:proofErr w:type="spellEnd"/>
+      <w:r>
+        <w:rPr>
+          <w:rFonts w:ascii="Abyssinica SIL" w:hAnsi="Abyssinica SIL" w:cs="Abyssinica SIL"/>
+        </w:rPr>
+        <w:t xml:space="preserve"> </w:t>
+      </w:r>
+      <w:proofErr w:type="spellStart"/>
+      <w:r>
+        <w:rPr>
+          <w:rFonts w:ascii="Abyssinica SIL" w:hAnsi="Abyssinica SIL" w:cs="Abyssinica SIL"/>
+        </w:rPr>
+        <w:t>ናስ</w:t>
+      </w:r>
+      <w:proofErr w:type="spellEnd"/>
+      <w:r>
+        <w:rPr>
+          <w:rFonts w:ascii="Abyssinica SIL" w:hAnsi="Abyssinica SIL" w:cs="Abyssinica SIL"/>
+        </w:rPr>
+        <w:t xml:space="preserve"> </w:t>
+      </w:r>
+      <w:proofErr w:type="spellStart"/>
+      <w:r>
+        <w:rPr>
+          <w:rFonts w:ascii="Abyssinica SIL" w:hAnsi="Abyssinica SIL" w:cs="Abyssinica SIL"/>
+        </w:rPr>
+        <w:t>ዴብም</w:t>
+      </w:r>
+      <w:proofErr w:type="spellEnd"/>
+      <w:r>
+        <w:rPr>
+          <w:rFonts w:ascii="Abyssinica SIL" w:hAnsi="Abyssinica SIL" w:cs="Abyssinica SIL"/>
+        </w:rPr>
+        <w:t xml:space="preserve"> </w:t>
+      </w:r>
+      <w:proofErr w:type="spellStart"/>
+      <w:r>
+        <w:rPr>
+          <w:rFonts w:ascii="Abyssinica SIL" w:hAnsi="Abyssinica SIL" w:cs="Abyssinica SIL"/>
+        </w:rPr>
+        <w:t>ፒርድ</w:t>
+      </w:r>
+      <w:proofErr w:type="spellEnd"/>
+      <w:r>
+        <w:rPr>
+          <w:rFonts w:ascii="Abyssinica SIL" w:hAnsi="Abyssinica SIL" w:cs="Abyssinica SIL"/>
+        </w:rPr>
+        <w:t xml:space="preserve"> </w:t>
+      </w:r>
+      <w:proofErr w:type="spellStart"/>
+      <w:r>
+        <w:rPr>
+          <w:rFonts w:ascii="Abyssinica SIL" w:hAnsi="Abyssinica SIL" w:cs="Abyssinica SIL"/>
+        </w:rPr>
+        <w:t>ቦኪ</w:t>
+      </w:r>
+      <w:proofErr w:type="spellEnd"/>
+      <w:r>
+        <w:rPr>
+          <w:rFonts w:ascii="Abyssinica SIL" w:hAnsi="Abyssinica SIL" w:cs="Abyssinica SIL"/>
+        </w:rPr>
+        <w:t xml:space="preserve"> ይ </w:t>
+      </w:r>
+      <w:proofErr w:type="spellStart"/>
+      <w:r>
+        <w:rPr>
+          <w:rFonts w:ascii="Abyssinica SIL" w:hAnsi="Abyssinica SIL" w:cs="Abyssinica SIL"/>
+        </w:rPr>
+        <w:t>ዎጢንቱዌ</w:t>
+      </w:r>
+      <w:proofErr w:type="spellEnd"/>
+      <w:r>
+        <w:rPr>
+          <w:rFonts w:ascii="Abyssinica SIL" w:hAnsi="Abyssinica SIL" w:cs="Abyssinica SIL"/>
+        </w:rPr>
+        <w:t>።</w:t>
+      </w:r>
+    </w:p>
+    <w:p>
+      <w:pPr>
         <w:rPr>
           <w:rFonts w:ascii="Arial" w:hAnsi="Arial" w:cs="Arial"/>
           <w:b/>
@@ -23211,11 +24587,32 @@
           <w:szCs w:val="27"/>
           <w:u w:val="single"/>
         </w:rPr>
-        <w:t>Blin</w:t>
-      </w:r>
+      </w:pPr>
     </w:p>
     <w:p>
       <w:pPr>
+        <w:rPr>
+          <w:rFonts w:ascii="Arial" w:hAnsi="Arial" w:cs="Arial"/>
+          <w:b/>
+          <w:sz w:val="27"/>
+          <w:szCs w:val="27"/>
+          <w:u w:val="single"/>
+        </w:rPr>
+      </w:pPr>
+      <w:r>
+        <w:rPr>
+          <w:rFonts w:ascii="Arial" w:hAnsi="Arial" w:cs="Arial"/>
+          <w:b/>
+          <w:sz w:val="27"/>
+          <w:szCs w:val="27"/>
+          <w:u w:val="single"/>
+        </w:rPr>
+        <w:t>Blin</w:t>
+      </w:r>
+    </w:p>
+    <w:p>
+      <w:pPr>
+        <w:jc w:val="both"/>
         <w:rPr>
           <w:rFonts w:ascii="Abyssinica SIL" w:hAnsi="Abyssinica SIL" w:cs="Abyssinica SIL"/>
         </w:rPr>
@@ -24275,7 +25672,6 @@
       <w:pPr>
         <w:pStyle w:val="PlainText"/>
         <w:spacing w:after="120"/>
-        <w:ind w:firstLine="720"/>
         <w:jc w:val="both"/>
         <w:rPr>
           <w:rFonts w:ascii="Abyssinica SIL" w:hAnsi="Abyssinica SIL" w:cs="Abyssinica SIL"/>
@@ -24290,6 +25686,7 @@
           <w:sz w:val="24"/>
           <w:szCs w:val="24"/>
         </w:rPr>
+        <w:lastRenderedPageBreak/>
         <w:t>በሕ</w:t>
       </w:r>
       <w:proofErr w:type="spellEnd"/>
@@ -24792,7 +26189,6 @@
       <w:pPr>
         <w:pStyle w:val="PlainText"/>
         <w:spacing w:after="120"/>
-        <w:ind w:firstLine="720"/>
         <w:jc w:val="both"/>
         <w:rPr>
           <w:rFonts w:ascii="Abyssinica SIL" w:hAnsi="Abyssinica SIL" w:cs="Abyssinica SIL"/>
@@ -25695,7 +27091,6 @@
           <w:sz w:val="24"/>
           <w:szCs w:val="24"/>
         </w:rPr>
-        <w:lastRenderedPageBreak/>
         <w:t>ያወናቸን</w:t>
       </w:r>
       <w:proofErr w:type="spellEnd"/>

</xml_diff>

<commit_message>
Start on ALA and Cyrillic added.
</commit_message>
<xml_diff>
--- a/src/test/resources/Ethiopic-Transliteration-Tests.docx
+++ b/src/test/resources/Ethiopic-Transliteration-Tests.docx
@@ -21,7 +21,18 @@
           <w:szCs w:val="27"/>
           <w:u w:val="single"/>
         </w:rPr>
-        <w:t>Letters</w:t>
+        <w:t>L</w:t>
+      </w:r>
+      <w:bookmarkStart w:id="0" w:name="_GoBack"/>
+      <w:r>
+        <w:rPr>
+          <w:rFonts w:ascii="Arial" w:hAnsi="Arial" w:cs="Arial"/>
+          <w:b/>
+          <w:sz w:val="27"/>
+          <w:szCs w:val="27"/>
+          <w:u w:val="single"/>
+        </w:rPr>
+        <w:t>etters</w:t>
       </w:r>
     </w:p>
     <w:tbl>
@@ -9165,6 +9176,7 @@
               <w:jc w:val="center"/>
               <w:rPr>
                 <w:rFonts w:ascii="Abyssinica SIL" w:hAnsi="Abyssinica SIL" w:cs="Abyssinica SIL"/>
+                <w:color w:val="222222"/>
                 <w:sz w:val="22"/>
                 <w:szCs w:val="22"/>
               </w:rPr>
@@ -9197,6 +9209,7 @@
               <w:jc w:val="center"/>
               <w:rPr>
                 <w:rFonts w:ascii="Abyssinica SIL" w:hAnsi="Abyssinica SIL" w:cs="Abyssinica SIL"/>
+                <w:color w:val="222222"/>
                 <w:sz w:val="22"/>
                 <w:szCs w:val="22"/>
               </w:rPr>
@@ -9229,6 +9242,7 @@
               <w:jc w:val="center"/>
               <w:rPr>
                 <w:rFonts w:ascii="Abyssinica SIL" w:hAnsi="Abyssinica SIL" w:cs="Abyssinica SIL"/>
+                <w:color w:val="222222"/>
                 <w:sz w:val="22"/>
                 <w:szCs w:val="22"/>
               </w:rPr>
@@ -9261,6 +9275,7 @@
               <w:jc w:val="center"/>
               <w:rPr>
                 <w:rFonts w:ascii="Abyssinica SIL" w:hAnsi="Abyssinica SIL" w:cs="Abyssinica SIL"/>
+                <w:color w:val="222222"/>
                 <w:sz w:val="22"/>
                 <w:szCs w:val="22"/>
               </w:rPr>
@@ -9293,6 +9308,7 @@
               <w:jc w:val="center"/>
               <w:rPr>
                 <w:rFonts w:ascii="Abyssinica SIL" w:hAnsi="Abyssinica SIL" w:cs="Abyssinica SIL"/>
+                <w:color w:val="222222"/>
                 <w:sz w:val="22"/>
                 <w:szCs w:val="22"/>
               </w:rPr>
@@ -9325,6 +9341,7 @@
               <w:jc w:val="center"/>
               <w:rPr>
                 <w:rFonts w:ascii="Abyssinica SIL" w:hAnsi="Abyssinica SIL" w:cs="Abyssinica SIL"/>
+                <w:color w:val="222222"/>
                 <w:sz w:val="22"/>
                 <w:szCs w:val="22"/>
               </w:rPr>
@@ -9357,6 +9374,7 @@
               <w:jc w:val="center"/>
               <w:rPr>
                 <w:rFonts w:ascii="Abyssinica SIL" w:hAnsi="Abyssinica SIL" w:cs="Abyssinica SIL"/>
+                <w:color w:val="222222"/>
                 <w:sz w:val="22"/>
                 <w:szCs w:val="22"/>
               </w:rPr>
@@ -9407,29 +9425,19 @@
             <w:pPr>
               <w:jc w:val="center"/>
               <w:rPr>
-                <w:rFonts w:ascii="Abyssinica SIL" w:hAnsi="Abyssinica SIL"/>
-                <w:sz w:val="22"/>
-                <w:szCs w:val="22"/>
-              </w:rPr>
-            </w:pPr>
-            <w:r>
-              <w:rPr>
-                <w:rFonts w:ascii="Abyssinica SIL" w:hAnsi="Abyssinica SIL"/>
+                <w:rFonts w:ascii="Abyssinica SIL" w:hAnsi="Abyssinica SIL" w:cs="Abyssinica SIL"/>
+                <w:sz w:val="22"/>
+                <w:szCs w:val="22"/>
+              </w:rPr>
+            </w:pPr>
+            <w:r>
+              <w:rPr>
+                <w:rFonts w:ascii="Abyssinica SIL" w:hAnsi="Abyssinica SIL" w:cs="Abyssinica SIL"/>
                 <w:sz w:val="22"/>
                 <w:szCs w:val="22"/>
               </w:rPr>
               <w:t>ዀ</w:t>
             </w:r>
-          </w:p>
-          <w:p>
-            <w:pPr>
-              <w:jc w:val="center"/>
-              <w:rPr>
-                <w:rFonts w:ascii="Abyssinica SIL" w:hAnsi="Abyssinica SIL" w:cs="Abyssinica SIL"/>
-                <w:sz w:val="22"/>
-                <w:szCs w:val="22"/>
-              </w:rPr>
-            </w:pPr>
           </w:p>
         </w:tc>
         <w:tc>
@@ -9449,28 +9457,19 @@
             <w:pPr>
               <w:jc w:val="center"/>
               <w:rPr>
-                <w:sz w:val="22"/>
-                <w:szCs w:val="22"/>
-              </w:rPr>
-            </w:pPr>
-            <w:r>
-              <w:rPr>
-                <w:rFonts w:ascii="Abyssinica SIL" w:hAnsi="Abyssinica SIL" w:cs="ES 781"/>
+                <w:rFonts w:ascii="Abyssinica SIL" w:hAnsi="Abyssinica SIL" w:cs="Abyssinica SIL"/>
+                <w:sz w:val="22"/>
+                <w:szCs w:val="22"/>
+              </w:rPr>
+            </w:pPr>
+            <w:r>
+              <w:rPr>
+                <w:rFonts w:ascii="Abyssinica SIL" w:hAnsi="Abyssinica SIL" w:cs="Abyssinica SIL"/>
                 <w:sz w:val="22"/>
                 <w:szCs w:val="22"/>
               </w:rPr>
               <w:t>ዅ</w:t>
             </w:r>
-          </w:p>
-          <w:p>
-            <w:pPr>
-              <w:jc w:val="center"/>
-              <w:rPr>
-                <w:rFonts w:ascii="Abyssinica SIL" w:hAnsi="Abyssinica SIL" w:cs="Abyssinica SIL"/>
-                <w:sz w:val="22"/>
-                <w:szCs w:val="22"/>
-              </w:rPr>
-            </w:pPr>
           </w:p>
         </w:tc>
         <w:tc>
@@ -9490,28 +9489,19 @@
             <w:pPr>
               <w:jc w:val="center"/>
               <w:rPr>
-                <w:sz w:val="22"/>
-                <w:szCs w:val="22"/>
-              </w:rPr>
-            </w:pPr>
-            <w:r>
-              <w:rPr>
-                <w:rFonts w:ascii="Abyssinica SIL" w:hAnsi="Abyssinica SIL"/>
+                <w:rFonts w:ascii="Abyssinica SIL" w:hAnsi="Abyssinica SIL" w:cs="Abyssinica SIL"/>
+                <w:sz w:val="22"/>
+                <w:szCs w:val="22"/>
+              </w:rPr>
+            </w:pPr>
+            <w:r>
+              <w:rPr>
+                <w:rFonts w:ascii="Abyssinica SIL" w:hAnsi="Abyssinica SIL" w:cs="Abyssinica SIL"/>
                 <w:sz w:val="22"/>
                 <w:szCs w:val="22"/>
               </w:rPr>
               <w:t>ዂ</w:t>
             </w:r>
-          </w:p>
-          <w:p>
-            <w:pPr>
-              <w:jc w:val="center"/>
-              <w:rPr>
-                <w:rFonts w:ascii="Abyssinica SIL" w:hAnsi="Abyssinica SIL" w:cs="Abyssinica SIL"/>
-                <w:sz w:val="22"/>
-                <w:szCs w:val="22"/>
-              </w:rPr>
-            </w:pPr>
           </w:p>
         </w:tc>
         <w:tc>
@@ -9531,28 +9521,19 @@
             <w:pPr>
               <w:jc w:val="center"/>
               <w:rPr>
-                <w:sz w:val="22"/>
-                <w:szCs w:val="22"/>
-              </w:rPr>
-            </w:pPr>
-            <w:r>
-              <w:rPr>
-                <w:rFonts w:ascii="Abyssinica SIL" w:hAnsi="Abyssinica SIL"/>
+                <w:rFonts w:ascii="Abyssinica SIL" w:hAnsi="Abyssinica SIL" w:cs="Abyssinica SIL"/>
+                <w:sz w:val="22"/>
+                <w:szCs w:val="22"/>
+              </w:rPr>
+            </w:pPr>
+            <w:r>
+              <w:rPr>
+                <w:rFonts w:ascii="Abyssinica SIL" w:hAnsi="Abyssinica SIL" w:cs="Abyssinica SIL"/>
                 <w:sz w:val="22"/>
                 <w:szCs w:val="22"/>
               </w:rPr>
               <w:t>ዃ</w:t>
             </w:r>
-          </w:p>
-          <w:p>
-            <w:pPr>
-              <w:jc w:val="center"/>
-              <w:rPr>
-                <w:rFonts w:ascii="Abyssinica SIL" w:hAnsi="Abyssinica SIL" w:cs="Abyssinica SIL"/>
-                <w:sz w:val="22"/>
-                <w:szCs w:val="22"/>
-              </w:rPr>
-            </w:pPr>
           </w:p>
         </w:tc>
         <w:tc>
@@ -9572,28 +9553,19 @@
             <w:pPr>
               <w:jc w:val="center"/>
               <w:rPr>
-                <w:sz w:val="22"/>
-                <w:szCs w:val="22"/>
-              </w:rPr>
-            </w:pPr>
-            <w:r>
-              <w:rPr>
-                <w:rFonts w:ascii="Abyssinica SIL" w:hAnsi="Abyssinica SIL"/>
+                <w:rFonts w:ascii="Abyssinica SIL" w:hAnsi="Abyssinica SIL" w:cs="Abyssinica SIL"/>
+                <w:sz w:val="22"/>
+                <w:szCs w:val="22"/>
+              </w:rPr>
+            </w:pPr>
+            <w:r>
+              <w:rPr>
+                <w:rFonts w:ascii="Abyssinica SIL" w:hAnsi="Abyssinica SIL" w:cs="Abyssinica SIL"/>
                 <w:sz w:val="22"/>
                 <w:szCs w:val="22"/>
               </w:rPr>
               <w:t>ዄ</w:t>
             </w:r>
-          </w:p>
-          <w:p>
-            <w:pPr>
-              <w:jc w:val="center"/>
-              <w:rPr>
-                <w:rFonts w:ascii="Abyssinica SIL" w:hAnsi="Abyssinica SIL" w:cs="Abyssinica SIL"/>
-                <w:sz w:val="22"/>
-                <w:szCs w:val="22"/>
-              </w:rPr>
-            </w:pPr>
           </w:p>
         </w:tc>
         <w:tc>
@@ -18399,8 +18371,8 @@
                 <w:szCs w:val="22"/>
               </w:rPr>
             </w:pPr>
-            <w:bookmarkStart w:id="0" w:name="OLE_LINK1"/>
-            <w:bookmarkStart w:id="1" w:name="OLE_LINK2"/>
+            <w:bookmarkStart w:id="1" w:name="OLE_LINK1"/>
+            <w:bookmarkStart w:id="2" w:name="OLE_LINK2"/>
             <w:r>
               <w:rPr>
                 <w:rFonts w:ascii="Abyssinica SIL" w:hAnsi="Abyssinica SIL" w:cs="Abyssinica SIL"/>
@@ -18409,8 +18381,8 @@
               </w:rPr>
               <w:t>ᎊ</w:t>
             </w:r>
-            <w:bookmarkEnd w:id="0"/>
             <w:bookmarkEnd w:id="1"/>
+            <w:bookmarkEnd w:id="2"/>
           </w:p>
         </w:tc>
         <w:tc>
@@ -18834,6 +18806,7 @@
           </w:p>
         </w:tc>
       </w:tr>
+      <w:bookmarkEnd w:id="0"/>
     </w:tbl>
     <w:p>
       <w:pPr>
@@ -20459,7 +20432,6 @@
           <w:rFonts w:ascii="Abyssinica SIL" w:hAnsi="Abyssinica SIL" w:cs="Abyssinica SIL"/>
         </w:rPr>
       </w:pPr>
-      <w:bookmarkStart w:id="2" w:name="_GoBack"/>
       <w:r>
         <w:rPr>
           <w:rFonts w:ascii="Abyssinica SIL" w:hAnsi="Abyssinica SIL" w:cs="Abyssinica SIL"/>
@@ -23171,7 +23143,6 @@
         <w:t>።</w:t>
       </w:r>
     </w:p>
-    <w:bookmarkEnd w:id="2"/>
     <w:p>
       <w:pPr>
         <w:rPr>

</xml_diff>